<commit_message>
Last commit for 30 October 2024.
</commit_message>
<xml_diff>
--- a/UCJ.docx
+++ b/UCJ.docx
@@ -77,14 +77,25 @@
         </w:rPr>
         <w:t>’</w:t>
       </w:r>
-      <w:r>
-        <w:rPr>
-          <w:rFonts w:ascii="Times New Roman" w:hAnsi="Times New Roman" w:cs="Times New Roman"/>
-          <w:sz w:val="24"/>
-          <w:szCs w:val="24"/>
-          <w:lang w:val="uk-UA"/>
-        </w:rPr>
-        <w:t xml:space="preserve">язку </w:t>
+      <w:proofErr w:type="spellStart"/>
+      <w:r>
+        <w:rPr>
+          <w:rFonts w:ascii="Times New Roman" w:hAnsi="Times New Roman" w:cs="Times New Roman"/>
+          <w:sz w:val="24"/>
+          <w:szCs w:val="24"/>
+          <w:lang w:val="uk-UA"/>
+        </w:rPr>
+        <w:t>язку</w:t>
+      </w:r>
+      <w:proofErr w:type="spellEnd"/>
+      <w:r>
+        <w:rPr>
+          <w:rFonts w:ascii="Times New Roman" w:hAnsi="Times New Roman" w:cs="Times New Roman"/>
+          <w:sz w:val="24"/>
+          <w:szCs w:val="24"/>
+          <w:lang w:val="uk-UA"/>
+        </w:rPr>
+        <w:t xml:space="preserve"> </w:t>
       </w:r>
       <w:r>
         <w:rPr>
@@ -129,7 +140,27 @@
           <w:szCs w:val="24"/>
           <w:lang w:val="uk-UA"/>
         </w:rPr>
-        <w:t xml:space="preserve"> ускладнюється </w:t>
+        <w:t xml:space="preserve"> </w:t>
+      </w:r>
+      <w:proofErr w:type="spellStart"/>
+      <w:r>
+        <w:rPr>
+          <w:rFonts w:ascii="Times New Roman" w:hAnsi="Times New Roman" w:cs="Times New Roman"/>
+          <w:sz w:val="24"/>
+          <w:szCs w:val="24"/>
+          <w:lang w:val="uk-UA"/>
+        </w:rPr>
+        <w:t>ускладнюється</w:t>
+      </w:r>
+      <w:proofErr w:type="spellEnd"/>
+      <w:r>
+        <w:rPr>
+          <w:rFonts w:ascii="Times New Roman" w:hAnsi="Times New Roman" w:cs="Times New Roman"/>
+          <w:sz w:val="24"/>
+          <w:szCs w:val="24"/>
+          <w:lang w:val="uk-UA"/>
+        </w:rPr>
+        <w:t xml:space="preserve"> </w:t>
       </w:r>
       <w:r>
         <w:rPr>
@@ -280,34 +311,223 @@
           <w:rFonts w:ascii="Times New Roman" w:hAnsi="Times New Roman" w:cs="Times New Roman"/>
           <w:sz w:val="24"/>
           <w:szCs w:val="24"/>
+          <w:lang w:val="uk-UA"/>
+        </w:rPr>
+        <w:t>(</w:t>
+      </w:r>
+      <w:r>
+        <w:rPr>
+          <w:rFonts w:ascii="Times New Roman" w:hAnsi="Times New Roman" w:cs="Times New Roman"/>
+          <w:sz w:val="24"/>
+          <w:szCs w:val="24"/>
+          <w:lang w:val="uk-UA"/>
+        </w:rPr>
+        <w:t>5</w:t>
+      </w:r>
+      <w:r>
+        <w:rPr>
+          <w:rFonts w:ascii="Times New Roman" w:hAnsi="Times New Roman" w:cs="Times New Roman"/>
+          <w:sz w:val="24"/>
+          <w:szCs w:val="24"/>
+        </w:rPr>
+        <w:t>G</w:t>
+      </w:r>
+      <w:r>
+        <w:rPr>
+          <w:rFonts w:ascii="Times New Roman" w:hAnsi="Times New Roman" w:cs="Times New Roman"/>
+          <w:sz w:val="24"/>
+          <w:szCs w:val="24"/>
+          <w:lang w:val="uk-UA"/>
+        </w:rPr>
+        <w:t xml:space="preserve"> </w:t>
+      </w:r>
+      <w:r>
+        <w:rPr>
+          <w:rFonts w:ascii="Times New Roman" w:hAnsi="Times New Roman" w:cs="Times New Roman"/>
+          <w:sz w:val="24"/>
+          <w:szCs w:val="24"/>
+        </w:rPr>
+        <w:t>FR</w:t>
+      </w:r>
+      <w:r>
+        <w:rPr>
+          <w:rFonts w:ascii="Times New Roman" w:hAnsi="Times New Roman" w:cs="Times New Roman"/>
+          <w:sz w:val="24"/>
+          <w:szCs w:val="24"/>
+          <w:lang w:val="uk-UA"/>
+        </w:rPr>
+        <w:t xml:space="preserve">1) </w:t>
+      </w:r>
+      <w:r>
+        <w:rPr>
+          <w:rFonts w:ascii="Times New Roman" w:hAnsi="Times New Roman" w:cs="Times New Roman"/>
+          <w:sz w:val="24"/>
+          <w:szCs w:val="24"/>
+          <w:lang w:val="uk-UA"/>
+        </w:rPr>
+        <w:t>і</w:t>
+      </w:r>
+      <w:r>
+        <w:rPr>
+          <w:rFonts w:ascii="Times New Roman" w:hAnsi="Times New Roman" w:cs="Times New Roman"/>
+          <w:sz w:val="24"/>
+          <w:szCs w:val="24"/>
+          <w:lang w:val="uk-UA"/>
+        </w:rPr>
+        <w:t xml:space="preserve"> </w:t>
+      </w:r>
+      <w:r>
+        <w:rPr>
+          <w:rFonts w:ascii="Times New Roman" w:hAnsi="Times New Roman" w:cs="Times New Roman"/>
+          <w:sz w:val="24"/>
+          <w:szCs w:val="24"/>
+          <w:lang w:val="uk-UA"/>
+        </w:rPr>
+        <w:t>25</w:t>
+      </w:r>
+      <w:r>
+        <w:rPr>
+          <w:rFonts w:ascii="Times New Roman" w:hAnsi="Times New Roman" w:cs="Times New Roman"/>
+          <w:sz w:val="24"/>
+          <w:szCs w:val="24"/>
+          <w:lang w:val="uk-UA"/>
+        </w:rPr>
+        <w:t>–</w:t>
+      </w:r>
+      <w:r>
+        <w:rPr>
+          <w:rFonts w:ascii="Times New Roman" w:hAnsi="Times New Roman" w:cs="Times New Roman"/>
+          <w:sz w:val="24"/>
+          <w:szCs w:val="24"/>
+          <w:lang w:val="uk-UA"/>
+        </w:rPr>
+        <w:t>100</w:t>
+      </w:r>
+      <w:r>
+        <w:rPr>
+          <w:rFonts w:ascii="Times New Roman" w:hAnsi="Times New Roman" w:cs="Times New Roman"/>
+          <w:sz w:val="24"/>
+          <w:szCs w:val="24"/>
+          <w:lang w:val="uk-UA"/>
+        </w:rPr>
+        <w:t xml:space="preserve"> </w:t>
+      </w:r>
+      <w:r>
+        <w:rPr>
+          <w:rFonts w:ascii="Times New Roman" w:hAnsi="Times New Roman" w:cs="Times New Roman"/>
+          <w:sz w:val="24"/>
+          <w:szCs w:val="24"/>
+          <w:lang w:val="uk-UA"/>
+        </w:rPr>
+        <w:t>ГГц (</w:t>
+      </w:r>
+      <w:r>
+        <w:rPr>
+          <w:rFonts w:ascii="Times New Roman" w:hAnsi="Times New Roman" w:cs="Times New Roman"/>
+          <w:sz w:val="24"/>
+          <w:szCs w:val="24"/>
+          <w:lang w:val="uk-UA"/>
+        </w:rPr>
+        <w:t>5</w:t>
+      </w:r>
+      <w:r>
+        <w:rPr>
+          <w:rFonts w:ascii="Times New Roman" w:hAnsi="Times New Roman" w:cs="Times New Roman"/>
+          <w:sz w:val="24"/>
+          <w:szCs w:val="24"/>
+        </w:rPr>
+        <w:t>G</w:t>
+      </w:r>
+      <w:r>
+        <w:rPr>
+          <w:rFonts w:ascii="Times New Roman" w:hAnsi="Times New Roman" w:cs="Times New Roman"/>
+          <w:sz w:val="24"/>
+          <w:szCs w:val="24"/>
+          <w:lang w:val="uk-UA"/>
+        </w:rPr>
+        <w:t xml:space="preserve"> </w:t>
+      </w:r>
+      <w:r>
+        <w:rPr>
+          <w:rFonts w:ascii="Times New Roman" w:hAnsi="Times New Roman" w:cs="Times New Roman"/>
+          <w:sz w:val="24"/>
+          <w:szCs w:val="24"/>
+        </w:rPr>
+        <w:t>FR</w:t>
+      </w:r>
+      <w:r>
+        <w:rPr>
+          <w:rFonts w:ascii="Times New Roman" w:hAnsi="Times New Roman" w:cs="Times New Roman"/>
+          <w:sz w:val="24"/>
+          <w:szCs w:val="24"/>
+          <w:lang w:val="uk-UA"/>
+        </w:rPr>
+        <w:t>2</w:t>
+      </w:r>
+      <w:r>
+        <w:rPr>
+          <w:rFonts w:ascii="Times New Roman" w:hAnsi="Times New Roman" w:cs="Times New Roman"/>
+          <w:sz w:val="24"/>
+          <w:szCs w:val="24"/>
+          <w:lang w:val="uk-UA"/>
+        </w:rPr>
+        <w:t>)</w:t>
+      </w:r>
+      <w:r>
+        <w:rPr>
+          <w:rFonts w:ascii="Times New Roman" w:hAnsi="Times New Roman" w:cs="Times New Roman"/>
+          <w:sz w:val="24"/>
+          <w:szCs w:val="24"/>
+          <w:lang w:val="uk-UA"/>
+        </w:rPr>
+        <w:t>.</w:t>
+      </w:r>
+      <w:r>
+        <w:rPr>
+          <w:rFonts w:ascii="Times New Roman" w:hAnsi="Times New Roman" w:cs="Times New Roman"/>
+          <w:sz w:val="24"/>
+          <w:szCs w:val="24"/>
+          <w:lang w:val="uk-UA"/>
+        </w:rPr>
+        <w:t xml:space="preserve"> </w:t>
+      </w:r>
+      <w:r>
+        <w:rPr>
+          <w:rFonts w:ascii="Times New Roman" w:hAnsi="Times New Roman" w:cs="Times New Roman"/>
+          <w:sz w:val="24"/>
+          <w:szCs w:val="24"/>
+          <w:highlight w:val="yellow"/>
           <w:lang w:val="ru-RU"/>
         </w:rPr>
-        <w:t>(</w:t>
-      </w:r>
-      <w:r>
-        <w:rPr>
-          <w:rFonts w:ascii="Times New Roman" w:hAnsi="Times New Roman" w:cs="Times New Roman"/>
-          <w:sz w:val="24"/>
-          <w:szCs w:val="24"/>
-          <w:lang w:val="uk-UA"/>
-        </w:rPr>
-        <w:t>5</w:t>
-      </w:r>
-      <w:r>
-        <w:rPr>
-          <w:rFonts w:ascii="Times New Roman" w:hAnsi="Times New Roman" w:cs="Times New Roman"/>
-          <w:sz w:val="24"/>
-          <w:szCs w:val="24"/>
-        </w:rPr>
-        <w:t>G</w:t>
-      </w:r>
-      <w:r>
-        <w:rPr>
-          <w:rFonts w:ascii="Times New Roman" w:hAnsi="Times New Roman" w:cs="Times New Roman"/>
-          <w:sz w:val="24"/>
-          <w:szCs w:val="24"/>
+        <w:t>[</w:t>
+      </w:r>
+      <w:r>
+        <w:rPr>
+          <w:rFonts w:ascii="Times New Roman" w:hAnsi="Times New Roman" w:cs="Times New Roman"/>
+          <w:sz w:val="24"/>
+          <w:szCs w:val="24"/>
+          <w:highlight w:val="yellow"/>
+          <w:lang w:val="uk-UA"/>
+        </w:rPr>
+        <w:t>Не тільки діелектрики</w:t>
+      </w:r>
+      <w:r>
+        <w:rPr>
+          <w:rFonts w:ascii="Times New Roman" w:hAnsi="Times New Roman" w:cs="Times New Roman"/>
+          <w:sz w:val="24"/>
+          <w:szCs w:val="24"/>
+          <w:highlight w:val="yellow"/>
           <w:lang w:val="ru-RU"/>
         </w:rPr>
+        <w:t>]</w:t>
+      </w:r>
+      <w:r>
+        <w:rPr>
+          <w:rFonts w:ascii="Times New Roman" w:hAnsi="Times New Roman" w:cs="Times New Roman"/>
+          <w:sz w:val="24"/>
+          <w:szCs w:val="24"/>
+          <w:lang w:val="ru-RU"/>
+        </w:rPr>
         <w:t xml:space="preserve"> </w:t>
       </w:r>
       <w:r>
@@ -315,26 +535,29 @@
           <w:rFonts w:ascii="Times New Roman" w:hAnsi="Times New Roman" w:cs="Times New Roman"/>
           <w:sz w:val="24"/>
           <w:szCs w:val="24"/>
-        </w:rPr>
-        <w:t>FR</w:t>
-      </w:r>
-      <w:r>
-        <w:rPr>
-          <w:rFonts w:ascii="Times New Roman" w:hAnsi="Times New Roman" w:cs="Times New Roman"/>
-          <w:sz w:val="24"/>
-          <w:szCs w:val="24"/>
-          <w:lang w:val="ru-RU"/>
-        </w:rPr>
-        <w:t xml:space="preserve">1) </w:t>
-      </w:r>
-      <w:r>
-        <w:rPr>
-          <w:rFonts w:ascii="Times New Roman" w:hAnsi="Times New Roman" w:cs="Times New Roman"/>
-          <w:sz w:val="24"/>
-          <w:szCs w:val="24"/>
-          <w:lang w:val="uk-UA"/>
-        </w:rPr>
-        <w:t>і</w:t>
+          <w:lang w:val="uk-UA"/>
+        </w:rPr>
+        <w:t xml:space="preserve">Вимоги до матеріалів у </w:t>
+      </w:r>
+      <w:proofErr w:type="spellStart"/>
+      <w:r>
+        <w:rPr>
+          <w:rFonts w:ascii="Times New Roman" w:hAnsi="Times New Roman" w:cs="Times New Roman"/>
+          <w:sz w:val="24"/>
+          <w:szCs w:val="24"/>
+          <w:lang w:val="uk-UA"/>
+        </w:rPr>
+        <w:t>гігагерцовому-субтерагерцовому</w:t>
+      </w:r>
+      <w:proofErr w:type="spellEnd"/>
+      <w:r>
+        <w:rPr>
+          <w:rFonts w:ascii="Times New Roman" w:hAnsi="Times New Roman" w:cs="Times New Roman"/>
+          <w:sz w:val="24"/>
+          <w:szCs w:val="24"/>
+          <w:lang w:val="uk-UA"/>
+        </w:rPr>
+        <w:t xml:space="preserve"> діапазоні наступні:</w:t>
       </w:r>
       <w:r>
         <w:rPr>
@@ -350,97 +573,10 @@
           <w:rFonts w:ascii="Times New Roman" w:hAnsi="Times New Roman" w:cs="Times New Roman"/>
           <w:sz w:val="24"/>
           <w:szCs w:val="24"/>
-          <w:lang w:val="ru-RU"/>
-        </w:rPr>
-        <w:t>25</w:t>
-      </w:r>
-      <w:r>
-        <w:rPr>
-          <w:rFonts w:ascii="Times New Roman" w:hAnsi="Times New Roman" w:cs="Times New Roman"/>
-          <w:sz w:val="24"/>
-          <w:szCs w:val="24"/>
-          <w:lang w:val="uk-UA"/>
-        </w:rPr>
-        <w:t>–</w:t>
-      </w:r>
-      <w:r>
-        <w:rPr>
-          <w:rFonts w:ascii="Times New Roman" w:hAnsi="Times New Roman" w:cs="Times New Roman"/>
-          <w:sz w:val="24"/>
-          <w:szCs w:val="24"/>
-          <w:lang w:val="ru-RU"/>
-        </w:rPr>
-        <w:t>100</w:t>
-      </w:r>
-      <w:r>
-        <w:rPr>
-          <w:rFonts w:ascii="Times New Roman" w:hAnsi="Times New Roman" w:cs="Times New Roman"/>
-          <w:sz w:val="24"/>
-          <w:szCs w:val="24"/>
-          <w:lang w:val="ru-RU"/>
-        </w:rPr>
-        <w:t xml:space="preserve"> </w:t>
-      </w:r>
-      <w:r>
-        <w:rPr>
-          <w:rFonts w:ascii="Times New Roman" w:hAnsi="Times New Roman" w:cs="Times New Roman"/>
-          <w:sz w:val="24"/>
-          <w:szCs w:val="24"/>
-          <w:lang w:val="uk-UA"/>
-        </w:rPr>
-        <w:t>ГГц (</w:t>
-      </w:r>
-      <w:r>
-        <w:rPr>
-          <w:rFonts w:ascii="Times New Roman" w:hAnsi="Times New Roman" w:cs="Times New Roman"/>
-          <w:sz w:val="24"/>
-          <w:szCs w:val="24"/>
-          <w:lang w:val="ru-RU"/>
-        </w:rPr>
-        <w:t>5</w:t>
-      </w:r>
-      <w:r>
-        <w:rPr>
-          <w:rFonts w:ascii="Times New Roman" w:hAnsi="Times New Roman" w:cs="Times New Roman"/>
-          <w:sz w:val="24"/>
-          <w:szCs w:val="24"/>
-        </w:rPr>
-        <w:t>G</w:t>
-      </w:r>
-      <w:r>
-        <w:rPr>
-          <w:rFonts w:ascii="Times New Roman" w:hAnsi="Times New Roman" w:cs="Times New Roman"/>
-          <w:sz w:val="24"/>
-          <w:szCs w:val="24"/>
-          <w:lang w:val="ru-RU"/>
-        </w:rPr>
-        <w:t xml:space="preserve"> </w:t>
-      </w:r>
-      <w:r>
-        <w:rPr>
-          <w:rFonts w:ascii="Times New Roman" w:hAnsi="Times New Roman" w:cs="Times New Roman"/>
-          <w:sz w:val="24"/>
-          <w:szCs w:val="24"/>
-        </w:rPr>
-        <w:t>FR</w:t>
-      </w:r>
-      <w:r>
-        <w:rPr>
-          <w:rFonts w:ascii="Times New Roman" w:hAnsi="Times New Roman" w:cs="Times New Roman"/>
-          <w:sz w:val="24"/>
-          <w:szCs w:val="24"/>
-          <w:lang w:val="ru-RU"/>
-        </w:rPr>
-        <w:t>2</w:t>
-      </w:r>
-      <w:r>
-        <w:rPr>
-          <w:rFonts w:ascii="Times New Roman" w:hAnsi="Times New Roman" w:cs="Times New Roman"/>
-          <w:sz w:val="24"/>
-          <w:szCs w:val="24"/>
-          <w:lang w:val="uk-UA"/>
-        </w:rPr>
-        <w:t>)</w:t>
+          <w:highlight w:val="yellow"/>
+          <w:lang w:val="uk-UA"/>
+        </w:rPr>
+        <w:t>…</w:t>
       </w:r>
       <w:r>
         <w:rPr>
@@ -450,68 +586,6 @@
           <w:lang w:val="uk-UA"/>
         </w:rPr>
         <w:t>.</w:t>
-      </w:r>
-      <w:r>
-        <w:rPr>
-          <w:rFonts w:ascii="Times New Roman" w:hAnsi="Times New Roman" w:cs="Times New Roman"/>
-          <w:sz w:val="24"/>
-          <w:szCs w:val="24"/>
-          <w:lang w:val="uk-UA"/>
-        </w:rPr>
-        <w:t xml:space="preserve"> </w:t>
-      </w:r>
-      <w:r>
-        <w:rPr>
-          <w:rFonts w:ascii="Times New Roman" w:hAnsi="Times New Roman" w:cs="Times New Roman"/>
-          <w:sz w:val="24"/>
-          <w:szCs w:val="24"/>
-          <w:lang w:val="uk-UA"/>
-        </w:rPr>
-        <w:t>Все ж</w:t>
-      </w:r>
-      <w:r>
-        <w:rPr>
-          <w:rFonts w:ascii="Times New Roman" w:hAnsi="Times New Roman" w:cs="Times New Roman"/>
-          <w:sz w:val="24"/>
-          <w:szCs w:val="24"/>
-          <w:lang w:val="uk-UA"/>
-        </w:rPr>
-        <w:t xml:space="preserve"> діапазон </w:t>
-      </w:r>
-      <w:r>
-        <w:rPr>
-          <w:rFonts w:ascii="Times New Roman" w:hAnsi="Times New Roman" w:cs="Times New Roman"/>
-          <w:sz w:val="24"/>
-          <w:szCs w:val="24"/>
-        </w:rPr>
-        <w:t>FR</w:t>
-      </w:r>
-      <w:r>
-        <w:rPr>
-          <w:rFonts w:ascii="Times New Roman" w:hAnsi="Times New Roman" w:cs="Times New Roman"/>
-          <w:sz w:val="24"/>
-          <w:szCs w:val="24"/>
-          <w:lang w:val="uk-UA"/>
-        </w:rPr>
-        <w:t>1</w:t>
-      </w:r>
-      <w:r>
-        <w:rPr>
-          <w:rFonts w:ascii="Times New Roman" w:hAnsi="Times New Roman" w:cs="Times New Roman"/>
-          <w:sz w:val="24"/>
-          <w:szCs w:val="24"/>
-          <w:lang w:val="uk-UA"/>
-        </w:rPr>
-        <w:t xml:space="preserve"> було освоєно та навіть введено у побут, </w:t>
-      </w:r>
-      <w:r>
-        <w:rPr>
-          <w:rFonts w:ascii="Times New Roman" w:hAnsi="Times New Roman" w:cs="Times New Roman"/>
-          <w:sz w:val="24"/>
-          <w:szCs w:val="24"/>
-          <w:lang w:val="uk-UA"/>
-        </w:rPr>
-        <w:t>а завдяки</w:t>
       </w:r>
     </w:p>
     <w:p>
@@ -526,6 +600,374 @@
           <w:lang w:val="uk-UA"/>
         </w:rPr>
       </w:pPr>
+      <w:r>
+        <w:rPr>
+          <w:rFonts w:ascii="Times New Roman" w:hAnsi="Times New Roman" w:cs="Times New Roman"/>
+          <w:sz w:val="24"/>
+          <w:szCs w:val="24"/>
+          <w:lang w:val="uk-UA"/>
+        </w:rPr>
+        <w:t>Все ж</w:t>
+      </w:r>
+      <w:r>
+        <w:rPr>
+          <w:rFonts w:ascii="Times New Roman" w:hAnsi="Times New Roman" w:cs="Times New Roman"/>
+          <w:sz w:val="24"/>
+          <w:szCs w:val="24"/>
+          <w:lang w:val="uk-UA"/>
+        </w:rPr>
+        <w:t xml:space="preserve"> </w:t>
+      </w:r>
+      <w:proofErr w:type="spellStart"/>
+      <w:r>
+        <w:rPr>
+          <w:rFonts w:ascii="Times New Roman" w:hAnsi="Times New Roman" w:cs="Times New Roman"/>
+          <w:sz w:val="24"/>
+          <w:szCs w:val="24"/>
+          <w:lang w:val="uk-UA"/>
+        </w:rPr>
+        <w:t>під</w:t>
+      </w:r>
+      <w:r>
+        <w:rPr>
+          <w:rFonts w:ascii="Times New Roman" w:hAnsi="Times New Roman" w:cs="Times New Roman"/>
+          <w:sz w:val="24"/>
+          <w:szCs w:val="24"/>
+          <w:lang w:val="uk-UA"/>
+        </w:rPr>
+        <w:t>діапазон</w:t>
+      </w:r>
+      <w:proofErr w:type="spellEnd"/>
+      <w:r>
+        <w:rPr>
+          <w:rFonts w:ascii="Times New Roman" w:hAnsi="Times New Roman" w:cs="Times New Roman"/>
+          <w:sz w:val="24"/>
+          <w:szCs w:val="24"/>
+          <w:lang w:val="uk-UA"/>
+        </w:rPr>
+        <w:t xml:space="preserve"> </w:t>
+      </w:r>
+      <w:r>
+        <w:rPr>
+          <w:rFonts w:ascii="Times New Roman" w:hAnsi="Times New Roman" w:cs="Times New Roman"/>
+          <w:sz w:val="24"/>
+          <w:szCs w:val="24"/>
+        </w:rPr>
+        <w:t>FR</w:t>
+      </w:r>
+      <w:r>
+        <w:rPr>
+          <w:rFonts w:ascii="Times New Roman" w:hAnsi="Times New Roman" w:cs="Times New Roman"/>
+          <w:sz w:val="24"/>
+          <w:szCs w:val="24"/>
+          <w:lang w:val="uk-UA"/>
+        </w:rPr>
+        <w:t>1</w:t>
+      </w:r>
+      <w:r>
+        <w:rPr>
+          <w:rFonts w:ascii="Times New Roman" w:hAnsi="Times New Roman" w:cs="Times New Roman"/>
+          <w:sz w:val="24"/>
+          <w:szCs w:val="24"/>
+          <w:lang w:val="uk-UA"/>
+        </w:rPr>
+        <w:t xml:space="preserve"> було освоєно та навіть введено у побут</w:t>
+      </w:r>
+      <w:r>
+        <w:rPr>
+          <w:rFonts w:ascii="Times New Roman" w:hAnsi="Times New Roman" w:cs="Times New Roman"/>
+          <w:sz w:val="24"/>
+          <w:szCs w:val="24"/>
+          <w:lang w:val="uk-UA"/>
+        </w:rPr>
+        <w:t>.</w:t>
+      </w:r>
+      <w:r>
+        <w:rPr>
+          <w:rFonts w:ascii="Times New Roman" w:hAnsi="Times New Roman" w:cs="Times New Roman"/>
+          <w:sz w:val="24"/>
+          <w:szCs w:val="24"/>
+          <w:lang w:val="uk-UA"/>
+        </w:rPr>
+        <w:t xml:space="preserve"> </w:t>
+      </w:r>
+      <w:proofErr w:type="spellStart"/>
+      <w:r>
+        <w:rPr>
+          <w:rFonts w:ascii="Times New Roman" w:hAnsi="Times New Roman" w:cs="Times New Roman"/>
+          <w:sz w:val="24"/>
+          <w:szCs w:val="24"/>
+          <w:lang w:val="ru-RU"/>
+        </w:rPr>
+        <w:t>Ч</w:t>
+      </w:r>
+      <w:r>
+        <w:rPr>
+          <w:rFonts w:ascii="Times New Roman" w:hAnsi="Times New Roman" w:cs="Times New Roman"/>
+          <w:sz w:val="24"/>
+          <w:szCs w:val="24"/>
+          <w:lang w:val="ru-RU"/>
+        </w:rPr>
+        <w:t>астоти</w:t>
+      </w:r>
+      <w:proofErr w:type="spellEnd"/>
+      <w:r>
+        <w:rPr>
+          <w:rFonts w:ascii="Times New Roman" w:hAnsi="Times New Roman" w:cs="Times New Roman"/>
+          <w:sz w:val="24"/>
+          <w:szCs w:val="24"/>
+          <w:lang w:val="ru-RU"/>
+        </w:rPr>
+        <w:t xml:space="preserve"> </w:t>
+      </w:r>
+      <w:r>
+        <w:rPr>
+          <w:rFonts w:ascii="Times New Roman" w:hAnsi="Times New Roman" w:cs="Times New Roman"/>
+          <w:sz w:val="24"/>
+          <w:szCs w:val="24"/>
+          <w:lang w:val="ru-RU"/>
+        </w:rPr>
+        <w:t xml:space="preserve">ж </w:t>
+      </w:r>
+      <w:r>
+        <w:rPr>
+          <w:rFonts w:ascii="Times New Roman" w:hAnsi="Times New Roman" w:cs="Times New Roman"/>
+          <w:sz w:val="24"/>
+          <w:szCs w:val="24"/>
+        </w:rPr>
+        <w:t>FR</w:t>
+      </w:r>
+      <w:r>
+        <w:rPr>
+          <w:rFonts w:ascii="Times New Roman" w:hAnsi="Times New Roman" w:cs="Times New Roman"/>
+          <w:sz w:val="24"/>
+          <w:szCs w:val="24"/>
+          <w:lang w:val="ru-RU"/>
+        </w:rPr>
+        <w:t>2</w:t>
+      </w:r>
+      <w:r>
+        <w:rPr>
+          <w:rFonts w:ascii="Times New Roman" w:hAnsi="Times New Roman" w:cs="Times New Roman"/>
+          <w:sz w:val="24"/>
+          <w:szCs w:val="24"/>
+          <w:lang w:val="ru-RU"/>
+        </w:rPr>
+        <w:t xml:space="preserve"> </w:t>
+      </w:r>
+      <w:r>
+        <w:rPr>
+          <w:rFonts w:ascii="Times New Roman" w:hAnsi="Times New Roman" w:cs="Times New Roman"/>
+          <w:sz w:val="24"/>
+          <w:szCs w:val="24"/>
+          <w:lang w:val="uk-UA"/>
+        </w:rPr>
+        <w:t>наразі досягаються помножувачами частоти</w:t>
+      </w:r>
+      <w:r>
+        <w:rPr>
+          <w:rFonts w:ascii="Times New Roman" w:hAnsi="Times New Roman" w:cs="Times New Roman"/>
+          <w:sz w:val="24"/>
+          <w:szCs w:val="24"/>
+          <w:lang w:val="uk-UA"/>
+        </w:rPr>
+        <w:t xml:space="preserve"> й практично не використовуються у промислових </w:t>
+      </w:r>
+      <w:r>
+        <w:rPr>
+          <w:rFonts w:ascii="Times New Roman" w:hAnsi="Times New Roman" w:cs="Times New Roman"/>
+          <w:sz w:val="24"/>
+          <w:szCs w:val="24"/>
+          <w:lang w:val="uk-UA"/>
+        </w:rPr>
+        <w:t>зразках приладів</w:t>
+      </w:r>
+      <w:r>
+        <w:rPr>
+          <w:rFonts w:ascii="Times New Roman" w:hAnsi="Times New Roman" w:cs="Times New Roman"/>
+          <w:sz w:val="24"/>
+          <w:szCs w:val="24"/>
+          <w:lang w:val="ru-RU"/>
+        </w:rPr>
+        <w:t>.</w:t>
+      </w:r>
+      <w:r>
+        <w:rPr>
+          <w:rFonts w:ascii="Times New Roman" w:hAnsi="Times New Roman" w:cs="Times New Roman"/>
+          <w:sz w:val="24"/>
+          <w:szCs w:val="24"/>
+          <w:lang w:val="ru-RU"/>
+        </w:rPr>
+        <w:t xml:space="preserve"> </w:t>
+      </w:r>
+      <w:r>
+        <w:rPr>
+          <w:rFonts w:ascii="Times New Roman" w:hAnsi="Times New Roman" w:cs="Times New Roman"/>
+          <w:sz w:val="24"/>
+          <w:szCs w:val="24"/>
+          <w:lang w:val="uk-UA"/>
+        </w:rPr>
+        <w:t xml:space="preserve">На тлі затяжного застою у сфері розробок </w:t>
+      </w:r>
+      <w:r>
+        <w:rPr>
+          <w:rFonts w:ascii="Times New Roman" w:hAnsi="Times New Roman" w:cs="Times New Roman"/>
+          <w:sz w:val="24"/>
+          <w:szCs w:val="24"/>
+          <w:highlight w:val="yellow"/>
+          <w:lang w:val="uk-UA"/>
+        </w:rPr>
+        <w:t>гомогенних</w:t>
+      </w:r>
+      <w:r>
+        <w:rPr>
+          <w:rFonts w:ascii="Times New Roman" w:hAnsi="Times New Roman" w:cs="Times New Roman"/>
+          <w:sz w:val="24"/>
+          <w:szCs w:val="24"/>
+          <w:lang w:val="uk-UA"/>
+        </w:rPr>
+        <w:t xml:space="preserve"> матеріалів для НВЧ додатків</w:t>
+      </w:r>
+      <w:r>
+        <w:rPr>
+          <w:rFonts w:ascii="Times New Roman" w:hAnsi="Times New Roman" w:cs="Times New Roman"/>
+          <w:sz w:val="24"/>
+          <w:szCs w:val="24"/>
+          <w:lang w:val="ru-RU"/>
+        </w:rPr>
+        <w:t xml:space="preserve"> </w:t>
+      </w:r>
+      <w:r>
+        <w:rPr>
+          <w:rFonts w:ascii="Times New Roman" w:hAnsi="Times New Roman" w:cs="Times New Roman"/>
+          <w:sz w:val="24"/>
+          <w:szCs w:val="24"/>
+          <w:lang w:val="ru-RU"/>
+        </w:rPr>
+        <w:t>в</w:t>
+      </w:r>
+      <w:r>
+        <w:rPr>
+          <w:rFonts w:ascii="Times New Roman" w:hAnsi="Times New Roman" w:cs="Times New Roman"/>
+          <w:sz w:val="24"/>
+          <w:szCs w:val="24"/>
+          <w:lang w:val="uk-UA"/>
+        </w:rPr>
+        <w:t xml:space="preserve"> період </w:t>
+      </w:r>
+      <w:r>
+        <w:rPr>
+          <w:rFonts w:ascii="Times New Roman" w:hAnsi="Times New Roman" w:cs="Times New Roman"/>
+          <w:sz w:val="24"/>
+          <w:szCs w:val="24"/>
+          <w:highlight w:val="yellow"/>
+          <w:lang w:val="uk-UA"/>
+        </w:rPr>
+        <w:t>…</w:t>
+      </w:r>
+      <w:r>
+        <w:rPr>
+          <w:rFonts w:ascii="Times New Roman" w:hAnsi="Times New Roman" w:cs="Times New Roman"/>
+          <w:sz w:val="24"/>
+          <w:szCs w:val="24"/>
+          <w:lang w:val="uk-UA"/>
+        </w:rPr>
+        <w:t>–</w:t>
+      </w:r>
+      <w:r>
+        <w:rPr>
+          <w:rFonts w:ascii="Times New Roman" w:hAnsi="Times New Roman" w:cs="Times New Roman"/>
+          <w:sz w:val="24"/>
+          <w:szCs w:val="24"/>
+          <w:highlight w:val="yellow"/>
+          <w:lang w:val="uk-UA"/>
+        </w:rPr>
+        <w:t>…</w:t>
+      </w:r>
+      <w:r>
+        <w:rPr>
+          <w:rFonts w:ascii="Times New Roman" w:hAnsi="Times New Roman" w:cs="Times New Roman"/>
+          <w:sz w:val="24"/>
+          <w:szCs w:val="24"/>
+          <w:lang w:val="uk-UA"/>
+        </w:rPr>
+        <w:t xml:space="preserve"> років велика частина команд відійшла від розробок на </w:t>
+      </w:r>
+      <w:r>
+        <w:rPr>
+          <w:rFonts w:ascii="Times New Roman" w:hAnsi="Times New Roman" w:cs="Times New Roman"/>
+          <w:sz w:val="24"/>
+          <w:szCs w:val="24"/>
+          <w:highlight w:val="yellow"/>
+          <w:lang w:val="uk-UA"/>
+        </w:rPr>
+        <w:t>гомогенних</w:t>
+      </w:r>
+      <w:r>
+        <w:rPr>
+          <w:rFonts w:ascii="Times New Roman" w:hAnsi="Times New Roman" w:cs="Times New Roman"/>
+          <w:sz w:val="24"/>
+          <w:szCs w:val="24"/>
+          <w:lang w:val="uk-UA"/>
+        </w:rPr>
+        <w:t xml:space="preserve"> об</w:t>
+      </w:r>
+      <w:r>
+        <w:rPr>
+          <w:rFonts w:ascii="Times New Roman" w:hAnsi="Times New Roman" w:cs="Times New Roman"/>
+          <w:sz w:val="24"/>
+          <w:szCs w:val="24"/>
+          <w:lang w:val="ru-RU"/>
+        </w:rPr>
+        <w:t>’</w:t>
+      </w:r>
+      <w:r>
+        <w:rPr>
+          <w:rFonts w:ascii="Times New Roman" w:hAnsi="Times New Roman" w:cs="Times New Roman"/>
+          <w:sz w:val="24"/>
+          <w:szCs w:val="24"/>
+          <w:lang w:val="uk-UA"/>
+        </w:rPr>
+        <w:t xml:space="preserve">ємних матеріалах на користь композитів, які пропонували компромісні характеристики, та </w:t>
+      </w:r>
+      <w:proofErr w:type="spellStart"/>
+      <w:r>
+        <w:rPr>
+          <w:rFonts w:ascii="Times New Roman" w:hAnsi="Times New Roman" w:cs="Times New Roman"/>
+          <w:sz w:val="24"/>
+          <w:szCs w:val="24"/>
+          <w:lang w:val="uk-UA"/>
+        </w:rPr>
+        <w:t>планарних</w:t>
+      </w:r>
+      <w:proofErr w:type="spellEnd"/>
+      <w:r>
+        <w:rPr>
+          <w:rFonts w:ascii="Times New Roman" w:hAnsi="Times New Roman" w:cs="Times New Roman"/>
+          <w:sz w:val="24"/>
+          <w:szCs w:val="24"/>
+          <w:lang w:val="uk-UA"/>
+        </w:rPr>
+        <w:t xml:space="preserve"> періодичних структур</w:t>
+      </w:r>
+      <w:r>
+        <w:rPr>
+          <w:rFonts w:ascii="Times New Roman" w:hAnsi="Times New Roman" w:cs="Times New Roman"/>
+          <w:sz w:val="24"/>
+          <w:szCs w:val="24"/>
+          <w:lang w:val="uk-UA"/>
+        </w:rPr>
+        <w:t xml:space="preserve">, які жертвували малими втратами енергії на користь </w:t>
+      </w:r>
+      <w:r>
+        <w:rPr>
+          <w:rFonts w:ascii="Times New Roman" w:hAnsi="Times New Roman" w:cs="Times New Roman"/>
+          <w:sz w:val="24"/>
+          <w:szCs w:val="24"/>
+          <w:lang w:val="uk-UA"/>
+        </w:rPr>
+        <w:t>функціональності й нових ефектів, корисних для практичного використання.</w:t>
+      </w:r>
     </w:p>
     <w:p>
       <w:pPr>
@@ -539,15 +981,6 @@
           <w:lang w:val="uk-UA"/>
         </w:rPr>
       </w:pPr>
-      <w:r>
-        <w:rPr>
-          <w:rFonts w:ascii="Times New Roman" w:hAnsi="Times New Roman" w:cs="Times New Roman"/>
-          <w:sz w:val="24"/>
-          <w:szCs w:val="24"/>
-          <w:lang w:val="uk-UA"/>
-        </w:rPr>
-        <w:t xml:space="preserve">Вимоги до матеріалів у гігагерцовому-субтерагерцовому діапазоні наступні: </w:t>
-      </w:r>
     </w:p>
     <w:p>
       <w:pPr>

</xml_diff>